<commit_message>
updating Minutes of the meeting
</commit_message>
<xml_diff>
--- a/documentation/projman/Minutes of the meeting/Minutes of the meeting April 3.docx
+++ b/documentation/projman/Minutes of the meeting/Minutes of the meeting April 3.docx
@@ -159,8 +159,9 @@
           <w:szCs w:val="24"/>
           <w:lang w:val="en-PH"/>
         </w:rPr>
-        <w:t xml:space="preserve"> V.</w:t>
-      </w:r>
+        <w:t xml:space="preserve"> </w:t>
+      </w:r>
+      <w:proofErr w:type="spellStart"/>
       <w:r>
         <w:rPr>
           <w:rFonts w:ascii="Times New Roman" w:eastAsia="Times New Roman" w:hAnsi="Times New Roman" w:cs="Times New Roman"/>
@@ -168,8 +169,9 @@
           <w:szCs w:val="24"/>
           <w:lang w:val="en-PH"/>
         </w:rPr>
-        <w:t xml:space="preserve"> Caducio</w:t>
-      </w:r>
+        <w:t>Caducio</w:t>
+      </w:r>
+      <w:proofErr w:type="spellEnd"/>
     </w:p>
     <w:p>
       <w:pPr>
@@ -710,14 +712,34 @@
             </w:tcMar>
           </w:tcPr>
           <w:p>
+            <w:proofErr w:type="spellStart"/>
             <w:r>
               <w:rPr>
                 <w:rFonts w:ascii="Calibri" w:eastAsia="Calibri" w:hAnsi="Calibri" w:cs="Calibri"/>
                 <w:color w:val="000000" w:themeColor="text1"/>
                 <w:lang w:val="en-PH"/>
               </w:rPr>
-              <w:t>Mikedale Dellera</w:t>
-            </w:r>
+              <w:t>Mikedale</w:t>
+            </w:r>
+            <w:proofErr w:type="spellEnd"/>
+            <w:r>
+              <w:rPr>
+                <w:rFonts w:ascii="Calibri" w:eastAsia="Calibri" w:hAnsi="Calibri" w:cs="Calibri"/>
+                <w:color w:val="000000" w:themeColor="text1"/>
+                <w:lang w:val="en-PH"/>
+              </w:rPr>
+              <w:t xml:space="preserve"> </w:t>
+            </w:r>
+            <w:proofErr w:type="spellStart"/>
+            <w:r>
+              <w:rPr>
+                <w:rFonts w:ascii="Calibri" w:eastAsia="Calibri" w:hAnsi="Calibri" w:cs="Calibri"/>
+                <w:color w:val="000000" w:themeColor="text1"/>
+                <w:lang w:val="en-PH"/>
+              </w:rPr>
+              <w:t>Dellera</w:t>
+            </w:r>
+            <w:proofErr w:type="spellEnd"/>
           </w:p>
         </w:tc>
         <w:tc>
@@ -851,8 +873,18 @@
                 <w:color w:val="000000" w:themeColor="text1"/>
                 <w:lang w:val="en-PH"/>
               </w:rPr>
-              <w:t xml:space="preserve"> Caducio</w:t>
-            </w:r>
+              <w:t xml:space="preserve"> </w:t>
+            </w:r>
+            <w:proofErr w:type="spellStart"/>
+            <w:r>
+              <w:rPr>
+                <w:rFonts w:ascii="Calibri" w:eastAsia="Calibri" w:hAnsi="Calibri" w:cs="Calibri"/>
+                <w:color w:val="000000" w:themeColor="text1"/>
+                <w:lang w:val="en-PH"/>
+              </w:rPr>
+              <w:t>Caducio</w:t>
+            </w:r>
+            <w:proofErr w:type="spellEnd"/>
           </w:p>
         </w:tc>
         <w:tc>
@@ -965,13 +997,41 @@
             </w:tcMar>
           </w:tcPr>
           <w:p>
+            <w:proofErr w:type="spellStart"/>
             <w:r>
               <w:rPr>
                 <w:rFonts w:ascii="Calibri" w:eastAsia="Calibri" w:hAnsi="Calibri" w:cs="Calibri"/>
                 <w:color w:val="000000" w:themeColor="text1"/>
                 <w:lang w:val="en-PH"/>
               </w:rPr>
-              <w:t>Rark Mowen Alcantara</w:t>
+              <w:t>Rark</w:t>
+            </w:r>
+            <w:proofErr w:type="spellEnd"/>
+            <w:r>
+              <w:rPr>
+                <w:rFonts w:ascii="Calibri" w:eastAsia="Calibri" w:hAnsi="Calibri" w:cs="Calibri"/>
+                <w:color w:val="000000" w:themeColor="text1"/>
+                <w:lang w:val="en-PH"/>
+              </w:rPr>
+              <w:t xml:space="preserve"> </w:t>
+            </w:r>
+            <w:proofErr w:type="spellStart"/>
+            <w:r>
+              <w:rPr>
+                <w:rFonts w:ascii="Calibri" w:eastAsia="Calibri" w:hAnsi="Calibri" w:cs="Calibri"/>
+                <w:color w:val="000000" w:themeColor="text1"/>
+                <w:lang w:val="en-PH"/>
+              </w:rPr>
+              <w:t>Mowen</w:t>
+            </w:r>
+            <w:proofErr w:type="spellEnd"/>
+            <w:r>
+              <w:rPr>
+                <w:rFonts w:ascii="Calibri" w:eastAsia="Calibri" w:hAnsi="Calibri" w:cs="Calibri"/>
+                <w:color w:val="000000" w:themeColor="text1"/>
+                <w:lang w:val="en-PH"/>
+              </w:rPr>
+              <w:t xml:space="preserve"> Alcantara</w:t>
             </w:r>
           </w:p>
         </w:tc>
@@ -2244,6 +2304,26 @@
 </file>
 
 <file path=customXml/item1.xml><?xml version="1.0" encoding="utf-8"?>
+<?mso-contentType ?>
+<FormTemplates xmlns="http://schemas.microsoft.com/sharepoint/v3/contenttype/forms">
+  <Display>DocumentLibraryForm</Display>
+  <Edit>DocumentLibraryForm</Edit>
+  <New>DocumentLibraryForm</New>
+</FormTemplates>
+</file>
+
+<file path=customXml/item2.xml><?xml version="1.0" encoding="utf-8"?>
+<p:properties xmlns:p="http://schemas.microsoft.com/office/2006/metadata/properties" xmlns:xsi="http://www.w3.org/2001/XMLSchema-instance" xmlns:pc="http://schemas.microsoft.com/office/infopath/2007/PartnerControls">
+  <documentManagement>
+    <TaxCatchAll xmlns="0d803109-e11b-45d4-a4e8-5bf0740163af" xsi:nil="true"/>
+    <lcf76f155ced4ddcb4097134ff3c332f xmlns="31aac78f-6ed8-4134-ac7e-47c186d487c3">
+      <Terms xmlns="http://schemas.microsoft.com/office/infopath/2007/PartnerControls"/>
+    </lcf76f155ced4ddcb4097134ff3c332f>
+  </documentManagement>
+</p:properties>
+</file>
+
+<file path=customXml/item3.xml><?xml version="1.0" encoding="utf-8"?>
 <ct:contentTypeSchema xmlns:ct="http://schemas.microsoft.com/office/2006/metadata/contentType" xmlns:ma="http://schemas.microsoft.com/office/2006/metadata/properties/metaAttributes" ct:_="" ma:_="" ma:contentTypeName="Document" ma:contentTypeID="0x01010078E5C03F786D684AB79627F2BAF5AB3A" ma:contentTypeVersion="12" ma:contentTypeDescription="Create a new document." ma:contentTypeScope="" ma:versionID="6753d19c26ced2570449d2cfe2fd38cd">
   <xsd:schema xmlns:xsd="http://www.w3.org/2001/XMLSchema" xmlns:xs="http://www.w3.org/2001/XMLSchema" xmlns:p="http://schemas.microsoft.com/office/2006/metadata/properties" xmlns:ns2="31aac78f-6ed8-4134-ac7e-47c186d487c3" xmlns:ns3="0d803109-e11b-45d4-a4e8-5bf0740163af" targetNamespace="http://schemas.microsoft.com/office/2006/metadata/properties" ma:root="true" ma:fieldsID="59531f12ec9f3761682ad3919ac9365f" ns2:_="" ns3:_="">
     <xsd:import namespace="31aac78f-6ed8-4134-ac7e-47c186d487c3"/>
@@ -2460,27 +2540,26 @@
 </ct:contentTypeSchema>
 </file>
 
-<file path=customXml/item2.xml><?xml version="1.0" encoding="utf-8"?>
-<p:properties xmlns:p="http://schemas.microsoft.com/office/2006/metadata/properties" xmlns:xsi="http://www.w3.org/2001/XMLSchema-instance" xmlns:pc="http://schemas.microsoft.com/office/infopath/2007/PartnerControls">
-  <documentManagement>
-    <TaxCatchAll xmlns="0d803109-e11b-45d4-a4e8-5bf0740163af" xsi:nil="true"/>
-    <lcf76f155ced4ddcb4097134ff3c332f xmlns="31aac78f-6ed8-4134-ac7e-47c186d487c3">
-      <Terms xmlns="http://schemas.microsoft.com/office/infopath/2007/PartnerControls"/>
-    </lcf76f155ced4ddcb4097134ff3c332f>
-  </documentManagement>
-</p:properties>
+<file path=customXml/itemProps1.xml><?xml version="1.0" encoding="utf-8"?>
+<ds:datastoreItem xmlns:ds="http://schemas.openxmlformats.org/officeDocument/2006/customXml" ds:itemID="{D2C763C2-14AD-42F5-8AC6-3B0608D38242}">
+  <ds:schemaRefs>
+    <ds:schemaRef ds:uri="http://schemas.microsoft.com/sharepoint/v3/contenttype/forms"/>
+  </ds:schemaRefs>
+</ds:datastoreItem>
 </file>
 
-<file path=customXml/item3.xml><?xml version="1.0" encoding="utf-8"?>
-<?mso-contentType ?>
-<FormTemplates xmlns="http://schemas.microsoft.com/sharepoint/v3/contenttype/forms">
-  <Display>DocumentLibraryForm</Display>
-  <Edit>DocumentLibraryForm</Edit>
-  <New>DocumentLibraryForm</New>
-</FormTemplates>
+<file path=customXml/itemProps2.xml><?xml version="1.0" encoding="utf-8"?>
+<ds:datastoreItem xmlns:ds="http://schemas.openxmlformats.org/officeDocument/2006/customXml" ds:itemID="{F8925CDD-C36C-46E3-8420-2E05CA5ED100}">
+  <ds:schemaRefs>
+    <ds:schemaRef ds:uri="http://schemas.microsoft.com/office/2006/metadata/properties"/>
+    <ds:schemaRef ds:uri="http://schemas.microsoft.com/office/infopath/2007/PartnerControls"/>
+    <ds:schemaRef ds:uri="0d803109-e11b-45d4-a4e8-5bf0740163af"/>
+    <ds:schemaRef ds:uri="31aac78f-6ed8-4134-ac7e-47c186d487c3"/>
+  </ds:schemaRefs>
+</ds:datastoreItem>
 </file>
 
-<file path=customXml/itemProps1.xml><?xml version="1.0" encoding="utf-8"?>
+<file path=customXml/itemProps3.xml><?xml version="1.0" encoding="utf-8"?>
 <ds:datastoreItem xmlns:ds="http://schemas.openxmlformats.org/officeDocument/2006/customXml" ds:itemID="{B775BA88-BD90-4E13-87A2-952E19D657D1}">
   <ds:schemaRefs>
     <ds:schemaRef ds:uri="http://schemas.microsoft.com/office/2006/metadata/contentType"/>
@@ -2497,23 +2576,4 @@
     <ds:schemaRef ds:uri="http://schemas.microsoft.com/internal/obd"/>
   </ds:schemaRefs>
 </ds:datastoreItem>
-</file>
-
-<file path=customXml/itemProps2.xml><?xml version="1.0" encoding="utf-8"?>
-<ds:datastoreItem xmlns:ds="http://schemas.openxmlformats.org/officeDocument/2006/customXml" ds:itemID="{F8925CDD-C36C-46E3-8420-2E05CA5ED100}">
-  <ds:schemaRefs>
-    <ds:schemaRef ds:uri="http://schemas.microsoft.com/office/2006/metadata/properties"/>
-    <ds:schemaRef ds:uri="http://schemas.microsoft.com/office/infopath/2007/PartnerControls"/>
-    <ds:schemaRef ds:uri="0d803109-e11b-45d4-a4e8-5bf0740163af"/>
-    <ds:schemaRef ds:uri="31aac78f-6ed8-4134-ac7e-47c186d487c3"/>
-  </ds:schemaRefs>
-</ds:datastoreItem>
-</file>
-
-<file path=customXml/itemProps3.xml><?xml version="1.0" encoding="utf-8"?>
-<ds:datastoreItem xmlns:ds="http://schemas.openxmlformats.org/officeDocument/2006/customXml" ds:itemID="{D2C763C2-14AD-42F5-8AC6-3B0608D38242}">
-  <ds:schemaRefs>
-    <ds:schemaRef ds:uri="http://schemas.microsoft.com/sharepoint/v3/contenttype/forms"/>
-  </ds:schemaRefs>
-</ds:datastoreItem>
 </file>
</xml_diff>